<commit_message>
só falta corrigir se existe algum erro no codigo de circulo  e tentar fazer um codigo mais limpo.
</commit_message>
<xml_diff>
--- a/src/historia/roteiro.docx
+++ b/src/historia/roteiro.docx
@@ -92,15 +92,18 @@
         </w:pBdr>
       </w:pPr>
       <w:r>
-        <w:t>“</w:t>
-      </w:r>
-      <w:proofErr w:type="spellStart"/>
-      <w:r>
-        <w:t>Transloton</w:t>
-      </w:r>
-      <w:proofErr w:type="spellEnd"/>
-      <w:r>
-        <w:t>” inteligência</w:t>
+        <w:t xml:space="preserve"> “</w:t>
+      </w:r>
+      <w:proofErr w:type="spellStart"/>
+      <w:r>
+        <w:t>Translatotron</w:t>
+      </w:r>
+      <w:proofErr w:type="spellEnd"/>
+      <w:r>
+        <w:t>”</w:t>
+      </w:r>
+      <w:r>
+        <w:t xml:space="preserve"> inteligência</w:t>
       </w:r>
       <w:r>
         <w:t xml:space="preserve"> </w:t>
@@ -208,11 +211,17 @@
           <w:between w:val="nil"/>
         </w:pBdr>
       </w:pPr>
-      <w:proofErr w:type="spellStart"/>
-      <w:r>
-        <w:t>Translaton</w:t>
-      </w:r>
-      <w:proofErr w:type="spellEnd"/>
+      <w:r>
+        <w:t>“</w:t>
+      </w:r>
+      <w:proofErr w:type="spellStart"/>
+      <w:r>
+        <w:t>Translatotron</w:t>
+      </w:r>
+      <w:proofErr w:type="spellEnd"/>
+      <w:r>
+        <w:t>”</w:t>
+      </w:r>
       <w:r>
         <w:t xml:space="preserve"> – “a peste bubônica é a doença causada pela bactéria que se encontrava em ratos </w:t>
       </w:r>
@@ -233,11 +242,17 @@
           <w:between w:val="nil"/>
         </w:pBdr>
       </w:pPr>
-      <w:proofErr w:type="spellStart"/>
-      <w:r>
-        <w:t>Translaton</w:t>
-      </w:r>
-      <w:proofErr w:type="spellEnd"/>
+      <w:r>
+        <w:t>“</w:t>
+      </w:r>
+      <w:proofErr w:type="spellStart"/>
+      <w:r>
+        <w:t>Translatotron</w:t>
+      </w:r>
+      <w:proofErr w:type="spellEnd"/>
+      <w:r>
+        <w:t>”</w:t>
+      </w:r>
       <w:r>
         <w:t xml:space="preserve"> - “Seu surgimento ainda é bastante discutido mais sim sabe se deu em um pais na Ásia Central durante a </w:t>
       </w:r>
@@ -261,11 +276,17 @@
           <w:between w:val="nil"/>
         </w:pBdr>
       </w:pPr>
-      <w:proofErr w:type="spellStart"/>
-      <w:r>
-        <w:t>Translaton</w:t>
-      </w:r>
-      <w:proofErr w:type="spellEnd"/>
+      <w:r>
+        <w:t>“</w:t>
+      </w:r>
+      <w:proofErr w:type="spellStart"/>
+      <w:r>
+        <w:t>Translatotron</w:t>
+      </w:r>
+      <w:proofErr w:type="spellEnd"/>
+      <w:r>
+        <w:t>”</w:t>
+      </w:r>
       <w:r>
         <w:t xml:space="preserve"> –“</w:t>
       </w:r>
@@ -286,11 +307,17 @@
           <w:between w:val="nil"/>
         </w:pBdr>
       </w:pPr>
-      <w:proofErr w:type="spellStart"/>
-      <w:r>
-        <w:t>Translaton</w:t>
-      </w:r>
-      <w:proofErr w:type="spellEnd"/>
+      <w:r>
+        <w:t>“</w:t>
+      </w:r>
+      <w:proofErr w:type="spellStart"/>
+      <w:r>
+        <w:t>Translatotron</w:t>
+      </w:r>
+      <w:proofErr w:type="spellEnd"/>
+      <w:r>
+        <w:t>”</w:t>
+      </w:r>
       <w:r>
         <w:t xml:space="preserve"> – Sua primeira parada foi a cidade de </w:t>
       </w:r>
@@ -316,24 +343,25 @@
           <w:between w:val="nil"/>
         </w:pBdr>
       </w:pPr>
-      <w:proofErr w:type="spellStart"/>
-      <w:r>
-        <w:t>Translaton</w:t>
-      </w:r>
-      <w:proofErr w:type="spellEnd"/>
+      <w:r>
+        <w:t>“</w:t>
+      </w:r>
+      <w:proofErr w:type="spellStart"/>
+      <w:r>
+        <w:t>Translatotron</w:t>
+      </w:r>
+      <w:proofErr w:type="spellEnd"/>
+      <w:r>
+        <w:t>”</w:t>
+      </w:r>
       <w:r>
         <w:t xml:space="preserve"> - </w:t>
       </w:r>
-      <w:proofErr w:type="gramStart"/>
-      <w:r>
-        <w:t>”</w:t>
-      </w:r>
-      <w:r>
-        <w:t>Depois</w:t>
-      </w:r>
-      <w:proofErr w:type="gramEnd"/>
-      <w:r>
-        <w:t xml:space="preserve"> a frota passou em Sicília que ficou por três semanas com isso a </w:t>
+      <w:r>
+        <w:t>”</w:t>
+      </w:r>
+      <w:r>
+        <w:t xml:space="preserve">Depois a frota passou em Sicília que ficou por três semanas com isso a </w:t>
       </w:r>
       <w:r>
         <w:t xml:space="preserve">bactéria ficou mais </w:t>
@@ -352,11 +380,17 @@
           <w:between w:val="nil"/>
         </w:pBdr>
       </w:pPr>
-      <w:proofErr w:type="spellStart"/>
-      <w:r>
-        <w:t>Translaton</w:t>
-      </w:r>
-      <w:proofErr w:type="spellEnd"/>
+      <w:r>
+        <w:t>“</w:t>
+      </w:r>
+      <w:proofErr w:type="spellStart"/>
+      <w:r>
+        <w:t>Translatotron</w:t>
+      </w:r>
+      <w:proofErr w:type="spellEnd"/>
+      <w:r>
+        <w:t>”</w:t>
+      </w:r>
       <w:r>
         <w:t xml:space="preserve"> – “</w:t>
       </w:r>
@@ -383,7 +417,18 @@
         <w:t xml:space="preserve"> </w:t>
       </w:r>
       <w:r>
-        <w:t xml:space="preserve">no porto de martilhas no dia primeiro de novembro de </w:t>
+        <w:t xml:space="preserve">no porto de </w:t>
+      </w:r>
+      <w:proofErr w:type="spellStart"/>
+      <w:r>
+        <w:t>Marselha</w:t>
+      </w:r>
+      <w:r>
+        <w:t>s</w:t>
+      </w:r>
+      <w:proofErr w:type="spellEnd"/>
+      <w:r>
+        <w:t xml:space="preserve"> no dia primeiro de novembro de </w:t>
       </w:r>
       <w:r>
         <w:t>1347. ”</w:t>
@@ -406,8 +451,13 @@
         <w:t>círculo</w:t>
       </w:r>
       <w:r>
-        <w:t xml:space="preserve"> aonde fica o porto de martilhas.</w:t>
-      </w:r>
+        <w:t xml:space="preserve"> aonde fica o porto de </w:t>
+      </w:r>
+      <w:bookmarkStart w:id="0" w:name="_GoBack"/>
+      <w:r>
+        <w:t>Marselha</w:t>
+      </w:r>
+      <w:bookmarkEnd w:id="0"/>
     </w:p>
     <w:p>
       <w:pPr>
@@ -441,11 +491,17 @@
           <w:between w:val="nil"/>
         </w:pBdr>
       </w:pPr>
-      <w:proofErr w:type="spellStart"/>
-      <w:r>
-        <w:t>Translaton</w:t>
-      </w:r>
-      <w:proofErr w:type="spellEnd"/>
+      <w:r>
+        <w:t>“</w:t>
+      </w:r>
+      <w:proofErr w:type="spellStart"/>
+      <w:r>
+        <w:t>Translatotron</w:t>
+      </w:r>
+      <w:proofErr w:type="spellEnd"/>
+      <w:r>
+        <w:t>”</w:t>
+      </w:r>
       <w:r>
         <w:t xml:space="preserve"> – </w:t>
       </w:r>
@@ -475,12 +531,18 @@
           <w:between w:val="nil"/>
         </w:pBdr>
       </w:pPr>
-      <w:proofErr w:type="spellStart"/>
+      <w:r>
+        <w:t>“</w:t>
+      </w:r>
+      <w:proofErr w:type="spellStart"/>
+      <w:r>
+        <w:t>Translatotron</w:t>
+      </w:r>
+      <w:proofErr w:type="spellEnd"/>
       <w:proofErr w:type="gramStart"/>
       <w:r>
-        <w:t>Translaton</w:t>
-      </w:r>
-      <w:proofErr w:type="spellEnd"/>
+        <w:t>”</w:t>
+      </w:r>
       <w:r>
         <w:t xml:space="preserve">  -</w:t>
       </w:r>
@@ -520,12 +582,18 @@
           <w:between w:val="nil"/>
         </w:pBdr>
       </w:pPr>
-      <w:proofErr w:type="spellStart"/>
+      <w:r>
+        <w:t>“</w:t>
+      </w:r>
+      <w:proofErr w:type="spellStart"/>
+      <w:r>
+        <w:t>Translatotron</w:t>
+      </w:r>
+      <w:proofErr w:type="spellEnd"/>
       <w:proofErr w:type="gramStart"/>
       <w:r>
-        <w:t>Translaton</w:t>
-      </w:r>
-      <w:proofErr w:type="spellEnd"/>
+        <w:t>”</w:t>
+      </w:r>
       <w:r>
         <w:t xml:space="preserve">  -</w:t>
       </w:r>
@@ -568,61 +636,74 @@
           <w:between w:val="nil"/>
         </w:pBdr>
       </w:pPr>
-      <w:proofErr w:type="spellStart"/>
-      <w:r>
-        <w:t>Translaton</w:t>
-      </w:r>
-      <w:proofErr w:type="spellEnd"/>
+      <w:r>
+        <w:t>“</w:t>
+      </w:r>
+      <w:proofErr w:type="spellStart"/>
+      <w:r>
+        <w:t>Translatotron</w:t>
+      </w:r>
+      <w:proofErr w:type="spellEnd"/>
+      <w:r>
+        <w:t>”</w:t>
+      </w:r>
       <w:r>
         <w:t xml:space="preserve"> -</w:t>
       </w:r>
-      <w:proofErr w:type="gramStart"/>
       <w:r>
         <w:t>”C</w:t>
       </w:r>
       <w:r>
-        <w:t>om</w:t>
-      </w:r>
-      <w:proofErr w:type="gramEnd"/>
+        <w:t xml:space="preserve">om </w:t>
+      </w:r>
+      <w:r>
+        <w:t>isso a</w:t>
+      </w:r>
+      <w:r>
+        <w:t xml:space="preserve"> peste não parou mais, fico mais forte com o clima mais frio e se desenvolveu na forma </w:t>
+      </w:r>
+      <w:r>
+        <w:t>pulmonar. ”</w:t>
+      </w:r>
+    </w:p>
+    <w:p>
+      <w:pPr>
+        <w:pBdr>
+          <w:top w:val="nil"/>
+          <w:left w:val="nil"/>
+          <w:bottom w:val="nil"/>
+          <w:right w:val="nil"/>
+          <w:between w:val="nil"/>
+        </w:pBdr>
+      </w:pPr>
+      <w:r>
+        <w:t>“</w:t>
+      </w:r>
+      <w:proofErr w:type="spellStart"/>
+      <w:r>
+        <w:t>Translatotron</w:t>
+      </w:r>
+      <w:proofErr w:type="spellEnd"/>
+      <w:r>
+        <w:t>”</w:t>
+      </w:r>
+      <w:r>
+        <w:t xml:space="preserve"> -</w:t>
+      </w:r>
+      <w:r>
+        <w:t>”</w:t>
+      </w:r>
       <w:r>
         <w:t xml:space="preserve"> </w:t>
       </w:r>
       <w:r>
-        <w:t>isso a</w:t>
-      </w:r>
-      <w:r>
-        <w:t xml:space="preserve"> peste não parou mais, fico mais forte com o clima mais frio e se desenvolveu na forma </w:t>
-      </w:r>
-      <w:r>
-        <w:t>pulmonar. ”</w:t>
-      </w:r>
-    </w:p>
-    <w:p>
-      <w:pPr>
-        <w:pBdr>
-          <w:top w:val="nil"/>
-          <w:left w:val="nil"/>
-          <w:bottom w:val="nil"/>
-          <w:right w:val="nil"/>
-          <w:between w:val="nil"/>
-        </w:pBdr>
-      </w:pPr>
-      <w:proofErr w:type="spellStart"/>
-      <w:r>
-        <w:t>Translaton</w:t>
-      </w:r>
-      <w:proofErr w:type="spellEnd"/>
-      <w:r>
-        <w:t xml:space="preserve"> -</w:t>
-      </w:r>
-      <w:r>
-        <w:t>”</w:t>
-      </w:r>
-      <w:r>
-        <w:t xml:space="preserve"> </w:t>
-      </w:r>
-      <w:r>
-        <w:t>Depois de um ano a maioria da população de martilha ”</w:t>
+        <w:t xml:space="preserve">Depois de um ano a maioria da população de </w:t>
+      </w:r>
+      <w:r>
+        <w:t>Marselha</w:t>
+      </w:r>
+      <w:r>
+        <w:t xml:space="preserve"> ”</w:t>
       </w:r>
     </w:p>
     <w:p>
@@ -677,11 +758,17 @@
           <w:between w:val="nil"/>
         </w:pBdr>
       </w:pPr>
-      <w:proofErr w:type="spellStart"/>
-      <w:r>
-        <w:t>Translaton</w:t>
-      </w:r>
-      <w:proofErr w:type="spellEnd"/>
+      <w:r>
+        <w:t>“</w:t>
+      </w:r>
+      <w:proofErr w:type="spellStart"/>
+      <w:r>
+        <w:t>Translatotron</w:t>
+      </w:r>
+      <w:proofErr w:type="spellEnd"/>
+      <w:r>
+        <w:t>”</w:t>
+      </w:r>
       <w:r>
         <w:t xml:space="preserve"> -”</w:t>
       </w:r>
@@ -702,11 +789,17 @@
           <w:between w:val="nil"/>
         </w:pBdr>
       </w:pPr>
-      <w:proofErr w:type="spellStart"/>
-      <w:r>
-        <w:t>Translaton</w:t>
-      </w:r>
-      <w:proofErr w:type="spellEnd"/>
+      <w:r>
+        <w:t>“</w:t>
+      </w:r>
+      <w:proofErr w:type="spellStart"/>
+      <w:r>
+        <w:t>Translatotron</w:t>
+      </w:r>
+      <w:proofErr w:type="spellEnd"/>
+      <w:r>
+        <w:t>”</w:t>
+      </w:r>
       <w:r>
         <w:t xml:space="preserve"> –“</w:t>
       </w:r>
@@ -762,11 +855,17 @@
           <w:between w:val="nil"/>
         </w:pBdr>
       </w:pPr>
-      <w:proofErr w:type="spellStart"/>
-      <w:r>
-        <w:t>Translaton</w:t>
-      </w:r>
-      <w:proofErr w:type="spellEnd"/>
+      <w:r>
+        <w:t>“</w:t>
+      </w:r>
+      <w:proofErr w:type="spellStart"/>
+      <w:r>
+        <w:t>Translatotron</w:t>
+      </w:r>
+      <w:proofErr w:type="spellEnd"/>
+      <w:r>
+        <w:t>”</w:t>
+      </w:r>
       <w:r>
         <w:t>-</w:t>
       </w:r>
@@ -787,11 +886,17 @@
           <w:between w:val="nil"/>
         </w:pBdr>
       </w:pPr>
-      <w:proofErr w:type="spellStart"/>
-      <w:r>
-        <w:t>Translaton</w:t>
-      </w:r>
-      <w:proofErr w:type="spellEnd"/>
+      <w:r>
+        <w:t>“</w:t>
+      </w:r>
+      <w:proofErr w:type="spellStart"/>
+      <w:r>
+        <w:t>Translatotron</w:t>
+      </w:r>
+      <w:proofErr w:type="spellEnd"/>
+      <w:r>
+        <w:t>”</w:t>
+      </w:r>
       <w:r>
         <w:t xml:space="preserve">- “por fim </w:t>
       </w:r>
@@ -847,19 +952,23 @@
           <w:between w:val="nil"/>
         </w:pBdr>
       </w:pPr>
-      <w:proofErr w:type="spellStart"/>
-      <w:r>
-        <w:t>Translaton</w:t>
-      </w:r>
-      <w:proofErr w:type="spellEnd"/>
+      <w:r>
+        <w:t>“</w:t>
+      </w:r>
+      <w:proofErr w:type="spellStart"/>
+      <w:r>
+        <w:t>Translatotron</w:t>
+      </w:r>
+      <w:proofErr w:type="spellEnd"/>
+      <w:r>
+        <w:t>”</w:t>
+      </w:r>
       <w:r>
         <w:t xml:space="preserve"> - </w:t>
       </w:r>
-      <w:proofErr w:type="gramStart"/>
       <w:r>
         <w:t>” Com</w:t>
       </w:r>
-      <w:proofErr w:type="gramEnd"/>
       <w:r>
         <w:t xml:space="preserve"> isso essa </w:t>
       </w:r>
@@ -918,24 +1027,28 @@
         </w:rPr>
         <w:t>Parte 4:</w:t>
       </w:r>
-      <w:bookmarkStart w:id="0" w:name="_GoBack"/>
-      <w:bookmarkEnd w:id="0"/>
-    </w:p>
-    <w:p>
-      <w:pPr>
-        <w:pBdr>
-          <w:top w:val="nil"/>
-          <w:left w:val="nil"/>
-          <w:bottom w:val="nil"/>
-          <w:right w:val="nil"/>
-          <w:between w:val="nil"/>
-        </w:pBdr>
-      </w:pPr>
-      <w:proofErr w:type="spellStart"/>
-      <w:r>
-        <w:t>Translaton</w:t>
-      </w:r>
-      <w:proofErr w:type="spellEnd"/>
+    </w:p>
+    <w:p>
+      <w:pPr>
+        <w:pBdr>
+          <w:top w:val="nil"/>
+          <w:left w:val="nil"/>
+          <w:bottom w:val="nil"/>
+          <w:right w:val="nil"/>
+          <w:between w:val="nil"/>
+        </w:pBdr>
+      </w:pPr>
+      <w:r>
+        <w:t>“</w:t>
+      </w:r>
+      <w:proofErr w:type="spellStart"/>
+      <w:r>
+        <w:t>Translatotron</w:t>
+      </w:r>
+      <w:proofErr w:type="spellEnd"/>
+      <w:r>
+        <w:t>”</w:t>
+      </w:r>
       <w:r>
         <w:t xml:space="preserve"> -  “Essa foi a história baseada em site e livros de referências descridos na </w:t>
       </w:r>
@@ -953,11 +1066,17 @@
           <w:between w:val="nil"/>
         </w:pBdr>
       </w:pPr>
-      <w:proofErr w:type="spellStart"/>
-      <w:r>
-        <w:t>Translaton</w:t>
-      </w:r>
-      <w:proofErr w:type="spellEnd"/>
+      <w:r>
+        <w:t>“</w:t>
+      </w:r>
+      <w:proofErr w:type="spellStart"/>
+      <w:r>
+        <w:t>Translatotron</w:t>
+      </w:r>
+      <w:proofErr w:type="spellEnd"/>
+      <w:r>
+        <w:t>”</w:t>
+      </w:r>
       <w:r>
         <w:t xml:space="preserve"> –</w:t>
       </w:r>

</xml_diff>

<commit_message>
erro na ultima threads não reproduzido e olhar ver mais o caso do chrome.
</commit_message>
<xml_diff>
--- a/src/historia/roteiro.docx
+++ b/src/historia/roteiro.docx
@@ -254,7 +254,22 @@
         <w:t>”</w:t>
       </w:r>
       <w:r>
-        <w:t xml:space="preserve"> - “Seu surgimento ainda é bastante discutido mais sim sabe se deu em um pais na Ásia Central durante a </w:t>
+        <w:t xml:space="preserve"> - “Seu surgiment</w:t>
+      </w:r>
+      <w:r>
+        <w:t>o ainda é bastante discutido, ma</w:t>
+      </w:r>
+      <w:r>
+        <w:t xml:space="preserve">s </w:t>
+      </w:r>
+      <w:r>
+        <w:t>sabe-se que</w:t>
+      </w:r>
+      <w:r>
+        <w:t xml:space="preserve"> deu origem de um paí</w:t>
+      </w:r>
+      <w:r>
+        <w:t xml:space="preserve">s na Ásia Central durante a </w:t>
       </w:r>
       <w:r>
         <w:t xml:space="preserve">Idade </w:t>
@@ -294,7 +309,16 @@
         <w:t xml:space="preserve"> </w:t>
       </w:r>
       <w:r>
-        <w:t>Através das frotas genovesas que passam na Ásia central se deslocavam para continente europeu. ”</w:t>
+        <w:t xml:space="preserve">A peste foi transportada principalmente pelas rotas marítimas da Ásia central </w:t>
+      </w:r>
+      <w:r>
+        <w:t>como</w:t>
+      </w:r>
+      <w:r>
+        <w:t xml:space="preserve"> a frota genovesa com o destino ao continente europeu.</w:t>
+      </w:r>
+      <w:r>
+        <w:t xml:space="preserve"> ”</w:t>
       </w:r>
     </w:p>
     <w:p>
@@ -330,7 +354,27 @@
         <w:t>,</w:t>
       </w:r>
       <w:r>
-        <w:t xml:space="preserve"> com o resultado a cidade sucumbir perante a peste”.</w:t>
+        <w:t xml:space="preserve"> </w:t>
+      </w:r>
+      <w:r>
+        <w:t>com o resultado a cidade foi</w:t>
+      </w:r>
+      <w:r>
+        <w:t xml:space="preserve"> </w:t>
+      </w:r>
+      <w:r>
+        <w:t xml:space="preserve">sucumbida perante a </w:t>
+      </w:r>
+      <w:proofErr w:type="gramStart"/>
+      <w:r>
+        <w:t>peste.</w:t>
+      </w:r>
+      <w:r>
+        <w:t>”</w:t>
+      </w:r>
+      <w:proofErr w:type="gramEnd"/>
+      <w:r>
+        <w:t>.</w:t>
       </w:r>
     </w:p>
     <w:p>
@@ -361,7 +405,19 @@
         <w:t>”</w:t>
       </w:r>
       <w:r>
-        <w:t xml:space="preserve">Depois a frota passou em Sicília que ficou por três semanas com isso a </w:t>
+        <w:t>Depois a frota passou em Sicília que ficou por três semanas</w:t>
+      </w:r>
+      <w:r>
+        <w:t xml:space="preserve"> </w:t>
+      </w:r>
+      <w:r>
+        <w:t xml:space="preserve">ancorada </w:t>
+      </w:r>
+      <w:r>
+        <w:t>com</w:t>
+      </w:r>
+      <w:r>
+        <w:t xml:space="preserve"> isso a </w:t>
       </w:r>
       <w:r>
         <w:t xml:space="preserve">bactéria ficou mais </w:t>
@@ -419,14 +475,11 @@
       <w:r>
         <w:t xml:space="preserve">no porto de </w:t>
       </w:r>
-      <w:proofErr w:type="spellStart"/>
       <w:r>
         <w:t>Marselha</w:t>
       </w:r>
-      <w:r>
-        <w:t>s</w:t>
-      </w:r>
-      <w:proofErr w:type="spellEnd"/>
+      <w:bookmarkStart w:id="0" w:name="_GoBack"/>
+      <w:bookmarkEnd w:id="0"/>
       <w:r>
         <w:t xml:space="preserve"> no dia primeiro de novembro de </w:t>
       </w:r>
@@ -453,11 +506,9 @@
       <w:r>
         <w:t xml:space="preserve"> aonde fica o porto de </w:t>
       </w:r>
-      <w:bookmarkStart w:id="0" w:name="_GoBack"/>
       <w:r>
         <w:t>Marselha</w:t>
       </w:r>
-      <w:bookmarkEnd w:id="0"/>
     </w:p>
     <w:p>
       <w:pPr>

</xml_diff>

<commit_message>
feito a parte 1 com a voz ó falta o mapa para corrigir.
</commit_message>
<xml_diff>
--- a/src/historia/roteiro.docx
+++ b/src/historia/roteiro.docx
@@ -405,7 +405,23 @@
         <w:t>”</w:t>
       </w:r>
       <w:r>
-        <w:t>Depois a frota passou em Sicília que ficou por três semanas</w:t>
+        <w:t>Depois</w:t>
+      </w:r>
+      <w:r>
+        <w:t xml:space="preserve"> de </w:t>
+      </w:r>
+      <w:proofErr w:type="spellStart"/>
+      <w:r>
+        <w:t>Caffa</w:t>
+      </w:r>
+      <w:proofErr w:type="spellEnd"/>
+      <w:r>
+        <w:t>,</w:t>
+      </w:r>
+      <w:bookmarkStart w:id="0" w:name="_GoBack"/>
+      <w:bookmarkEnd w:id="0"/>
+      <w:r>
+        <w:t xml:space="preserve"> a frota passou em Sicília que ficou por três semanas</w:t>
       </w:r>
       <w:r>
         <w:t xml:space="preserve"> </w:t>
@@ -451,10 +467,18 @@
         <w:t xml:space="preserve"> – “</w:t>
       </w:r>
       <w:r>
-        <w:t>tanto</w:t>
-      </w:r>
-      <w:r>
-        <w:t xml:space="preserve"> que a frota foi expulsar de lá, e só conseguir </w:t>
+        <w:t xml:space="preserve">até a frota for expulsa de </w:t>
+      </w:r>
+      <w:proofErr w:type="gramStart"/>
+      <w:r>
+        <w:t>lá,</w:t>
+      </w:r>
+      <w:r>
+        <w:t>,</w:t>
+      </w:r>
+      <w:proofErr w:type="gramEnd"/>
+      <w:r>
+        <w:t xml:space="preserve"> e só conseguir </w:t>
       </w:r>
       <w:r>
         <w:rPr>
@@ -478,8 +502,6 @@
       <w:r>
         <w:t>Marselha</w:t>
       </w:r>
-      <w:bookmarkStart w:id="0" w:name="_GoBack"/>
-      <w:bookmarkEnd w:id="0"/>
       <w:r>
         <w:t xml:space="preserve"> no dia primeiro de novembro de </w:t>
       </w:r>

</xml_diff>

<commit_message>
verificar todas os arquvios em javascript menos o mudar_estado.
</commit_message>
<xml_diff>
--- a/src/historia/roteiro.docx
+++ b/src/historia/roteiro.docx
@@ -543,7 +543,13 @@
         <w:t xml:space="preserve"> – </w:t>
       </w:r>
       <w:r>
-        <w:t>O desembarque da frota foi liberado /</w:t>
+        <w:t>“</w:t>
+      </w:r>
+      <w:r>
+        <w:t xml:space="preserve">O desembarque da frota foi liberado </w:t>
+      </w:r>
+      <w:r>
+        <w:t>\</w:t>
       </w:r>
       <w:proofErr w:type="gramStart"/>
       <w:r>
@@ -591,7 +597,19 @@
         <w:t>”</w:t>
       </w:r>
       <w:r>
-        <w:t xml:space="preserve"> Por causa da transmissão causada pelos ratos contaminados na frota, /n a cidade foi rapidamente contagiada pela bactéria, /n torna-se  uma das entradas de </w:t>
+        <w:t xml:space="preserve"> Por causa da transmissão causada pelos ratos contaminados na frota, </w:t>
+      </w:r>
+      <w:r>
+        <w:t>\n</w:t>
+      </w:r>
+      <w:r>
+        <w:t xml:space="preserve"> a cidade foi rapidamente contagiada pela bactéria, </w:t>
+      </w:r>
+      <w:r>
+        <w:t>\n</w:t>
+      </w:r>
+      <w:r>
+        <w:t xml:space="preserve"> torna-se  uma das entradas de </w:t>
       </w:r>
       <w:r>
         <w:t>Pandemia  no continente europeu</w:t>
@@ -628,7 +646,19 @@
         <w:t>”</w:t>
       </w:r>
       <w:r>
-        <w:t xml:space="preserve"> Como consequência disso, a frota ficou muito tempo ancorada neste porto, /n  mas ninguém se aproximava dela /n embora estivesse com mercadorias valiosas e com sua tripulação morta.</w:t>
+        <w:t xml:space="preserve"> Como consequência disso, a frota ficou muito tempo ancorada neste porto, </w:t>
+      </w:r>
+      <w:r>
+        <w:t>\n</w:t>
+      </w:r>
+      <w:r>
+        <w:t xml:space="preserve">  mas ninguém se aproximava dela </w:t>
+      </w:r>
+      <w:r>
+        <w:t>\n</w:t>
+      </w:r>
+      <w:r>
+        <w:t xml:space="preserve"> embora estivesse com mercadorias valiosas e com sua tripulação morta.</w:t>
       </w:r>
       <w:r>
         <w:t xml:space="preserve"> ”</w:t>
@@ -666,12 +696,10 @@
         <w:t>bactéria não</w:t>
       </w:r>
       <w:r>
-        <w:t xml:space="preserve"> parou mais, ficou mais forte com o clima mais frio e s</w:t>
-      </w:r>
-      <w:bookmarkStart w:id="0" w:name="_GoBack"/>
-      <w:bookmarkEnd w:id="0"/>
-      <w:r>
-        <w:t>e /</w:t>
+        <w:t xml:space="preserve"> parou mais, ficou mais forte com o clima mais frio e se </w:t>
+      </w:r>
+      <w:r>
+        <w:t>\</w:t>
       </w:r>
       <w:proofErr w:type="gramStart"/>
       <w:r>
@@ -922,11 +950,14 @@
         <w:t xml:space="preserve"> </w:t>
       </w:r>
       <w:r>
-        <w:t>/</w:t>
+        <w:t>\</w:t>
       </w:r>
       <w:proofErr w:type="gramStart"/>
       <w:r>
-        <w:t>n  por</w:t>
+        <w:t>n</w:t>
+      </w:r>
+      <w:r>
+        <w:t xml:space="preserve">  por</w:t>
       </w:r>
       <w:proofErr w:type="gramEnd"/>
       <w:r>
@@ -967,56 +998,6 @@
       <w:r>
         <w:t xml:space="preserve"> </w:t>
       </w:r>
-    </w:p>
-    <w:p>
-      <w:pPr>
-        <w:pBdr>
-          <w:top w:val="nil"/>
-          <w:left w:val="nil"/>
-          <w:bottom w:val="nil"/>
-          <w:right w:val="nil"/>
-          <w:between w:val="nil"/>
-        </w:pBdr>
-      </w:pPr>
-      <w:r>
-        <w:t>“</w:t>
-      </w:r>
-      <w:r>
-        <w:t>Voz</w:t>
-      </w:r>
-      <w:r>
-        <w:t>”</w:t>
-      </w:r>
-      <w:r>
-        <w:t xml:space="preserve"> - </w:t>
-      </w:r>
-      <w:r>
-        <w:t xml:space="preserve">” </w:t>
-      </w:r>
-      <w:r>
-        <w:t>Com isso essa bactéria matou um terço da população no Continente europeu até 1350.</w:t>
-      </w:r>
-      <w:r>
-        <w:t xml:space="preserve"> ”</w:t>
-      </w:r>
-      <w:r>
-        <w:t>;</w:t>
-      </w:r>
-    </w:p>
-    <w:p>
-      <w:pPr>
-        <w:pBdr>
-          <w:top w:val="nil"/>
-          <w:left w:val="nil"/>
-          <w:bottom w:val="nil"/>
-          <w:right w:val="nil"/>
-          <w:between w:val="nil"/>
-        </w:pBdr>
-        <w:rPr>
-          <w:b/>
-          <w:sz w:val="22"/>
-        </w:rPr>
-      </w:pPr>
     </w:p>
     <w:p>
       <w:pPr>
@@ -1051,6 +1032,26 @@
         </w:pBdr>
       </w:pPr>
       <w:r>
+        <w:t xml:space="preserve">“Voz” - ” </w:t>
+      </w:r>
+      <w:r>
+        <w:t>Com isso essa bactéria matou um terço da população no Continente europeu até 1350.</w:t>
+      </w:r>
+      <w:r>
+        <w:t xml:space="preserve"> ”;</w:t>
+      </w:r>
+    </w:p>
+    <w:p>
+      <w:pPr>
+        <w:pBdr>
+          <w:top w:val="nil"/>
+          <w:left w:val="nil"/>
+          <w:bottom w:val="nil"/>
+          <w:right w:val="nil"/>
+          <w:between w:val="nil"/>
+        </w:pBdr>
+      </w:pPr>
+      <w:r>
         <w:t>“</w:t>
       </w:r>
       <w:r>
@@ -1063,7 +1064,10 @@
         <w:t xml:space="preserve"> -  “</w:t>
       </w:r>
       <w:r>
-        <w:t>Essa história foi elaborada de acordo com as informações dos historiadores, /</w:t>
+        <w:t xml:space="preserve">Essa história foi elaborada de acordo com as informações dos historiadores, </w:t>
+      </w:r>
+      <w:r>
+        <w:t>\</w:t>
       </w:r>
       <w:proofErr w:type="gramStart"/>
       <w:r>
@@ -1109,19 +1113,33 @@
         <w:t xml:space="preserve"> </w:t>
       </w:r>
       <w:r>
-        <w:t>Caso deseje assistir novamente, /n aperte F5 ou atualize a pági</w:t>
-      </w:r>
-      <w:r>
-        <w:t xml:space="preserve">na /n, então </w:t>
+        <w:t xml:space="preserve">Caso deseje assistir novamente, </w:t>
+      </w:r>
+      <w:r>
+        <w:t>\</w:t>
       </w:r>
       <w:proofErr w:type="gramStart"/>
       <w:r>
-        <w:t>obrigado.</w:t>
-      </w:r>
-      <w:r>
-        <w:t>”</w:t>
+        <w:t>n</w:t>
       </w:r>
       <w:proofErr w:type="gramEnd"/>
+      <w:r>
+        <w:t xml:space="preserve"> aperte F5 ou atualize a pági</w:t>
+      </w:r>
+      <w:r>
+        <w:t xml:space="preserve">na </w:t>
+      </w:r>
+      <w:r>
+        <w:t>\n</w:t>
+      </w:r>
+      <w:r>
+        <w:t xml:space="preserve">, então </w:t>
+      </w:r>
+      <w:bookmarkStart w:id="0" w:name="_GoBack"/>
+      <w:bookmarkEnd w:id="0"/>
+      <w:r>
+        <w:t>obrigado. ”</w:t>
+      </w:r>
     </w:p>
     <w:p>
       <w:pPr>

</xml_diff>